<commit_message>
8 att documentacao np1
</commit_message>
<xml_diff>
--- a/Reports/TCC_Murilo_Robert.docx
+++ b/Reports/TCC_Murilo_Robert.docx
@@ -4163,6 +4163,150 @@
     </w:p>
     <w:p>
       <w:pPr>
+        <w:spacing w:after="0" w:line="360" w:lineRule="auto"/>
+        <w:jc w:val="both"/>
+        <w:rPr>
+          <w:rFonts w:ascii="Arial" w:hAnsi="Arial" w:cs="Arial"/>
+          <w:b/>
+          <w:sz w:val="24"/>
+          <w:szCs w:val="24"/>
+        </w:rPr>
+      </w:pPr>
+    </w:p>
+    <w:p>
+      <w:pPr>
+        <w:spacing w:after="0" w:line="360" w:lineRule="auto"/>
+        <w:jc w:val="both"/>
+        <w:rPr>
+          <w:rFonts w:ascii="Arial" w:hAnsi="Arial" w:cs="Arial"/>
+          <w:b/>
+          <w:sz w:val="24"/>
+          <w:szCs w:val="24"/>
+        </w:rPr>
+      </w:pPr>
+    </w:p>
+    <w:p>
+      <w:pPr>
+        <w:spacing w:after="0" w:line="360" w:lineRule="auto"/>
+        <w:jc w:val="both"/>
+        <w:rPr>
+          <w:rFonts w:ascii="Arial" w:hAnsi="Arial" w:cs="Arial"/>
+          <w:b/>
+          <w:sz w:val="24"/>
+          <w:szCs w:val="24"/>
+        </w:rPr>
+      </w:pPr>
+    </w:p>
+    <w:p>
+      <w:pPr>
+        <w:spacing w:after="0" w:line="360" w:lineRule="auto"/>
+        <w:jc w:val="both"/>
+        <w:rPr>
+          <w:rFonts w:ascii="Arial" w:hAnsi="Arial" w:cs="Arial"/>
+          <w:b/>
+          <w:sz w:val="24"/>
+          <w:szCs w:val="24"/>
+        </w:rPr>
+      </w:pPr>
+    </w:p>
+    <w:p>
+      <w:pPr>
+        <w:spacing w:after="0" w:line="360" w:lineRule="auto"/>
+        <w:jc w:val="both"/>
+        <w:rPr>
+          <w:rFonts w:ascii="Arial" w:hAnsi="Arial" w:cs="Arial"/>
+          <w:b/>
+          <w:sz w:val="24"/>
+          <w:szCs w:val="24"/>
+        </w:rPr>
+      </w:pPr>
+    </w:p>
+    <w:p>
+      <w:pPr>
+        <w:spacing w:after="0" w:line="360" w:lineRule="auto"/>
+        <w:jc w:val="both"/>
+        <w:rPr>
+          <w:rFonts w:ascii="Arial" w:hAnsi="Arial" w:cs="Arial"/>
+          <w:b/>
+          <w:sz w:val="24"/>
+          <w:szCs w:val="24"/>
+        </w:rPr>
+      </w:pPr>
+    </w:p>
+    <w:p>
+      <w:pPr>
+        <w:spacing w:after="0" w:line="360" w:lineRule="auto"/>
+        <w:jc w:val="both"/>
+        <w:rPr>
+          <w:rFonts w:ascii="Arial" w:hAnsi="Arial" w:cs="Arial"/>
+          <w:b/>
+          <w:sz w:val="24"/>
+          <w:szCs w:val="24"/>
+        </w:rPr>
+      </w:pPr>
+    </w:p>
+    <w:p>
+      <w:pPr>
+        <w:spacing w:after="0" w:line="360" w:lineRule="auto"/>
+        <w:jc w:val="both"/>
+        <w:rPr>
+          <w:rFonts w:ascii="Arial" w:hAnsi="Arial" w:cs="Arial"/>
+          <w:b/>
+          <w:sz w:val="24"/>
+          <w:szCs w:val="24"/>
+        </w:rPr>
+      </w:pPr>
+    </w:p>
+    <w:p>
+      <w:pPr>
+        <w:spacing w:after="0" w:line="360" w:lineRule="auto"/>
+        <w:jc w:val="both"/>
+        <w:rPr>
+          <w:rFonts w:ascii="Arial" w:hAnsi="Arial" w:cs="Arial"/>
+          <w:b/>
+          <w:sz w:val="24"/>
+          <w:szCs w:val="24"/>
+        </w:rPr>
+      </w:pPr>
+    </w:p>
+    <w:p>
+      <w:pPr>
+        <w:spacing w:after="0" w:line="360" w:lineRule="auto"/>
+        <w:jc w:val="both"/>
+        <w:rPr>
+          <w:rFonts w:ascii="Arial" w:hAnsi="Arial" w:cs="Arial"/>
+          <w:b/>
+          <w:sz w:val="24"/>
+          <w:szCs w:val="24"/>
+        </w:rPr>
+      </w:pPr>
+    </w:p>
+    <w:p>
+      <w:pPr>
+        <w:spacing w:after="0" w:line="360" w:lineRule="auto"/>
+        <w:jc w:val="both"/>
+        <w:rPr>
+          <w:rFonts w:ascii="Arial" w:hAnsi="Arial" w:cs="Arial"/>
+          <w:b/>
+          <w:sz w:val="24"/>
+          <w:szCs w:val="24"/>
+        </w:rPr>
+      </w:pPr>
+    </w:p>
+    <w:p>
+      <w:pPr>
+        <w:spacing w:after="0" w:line="360" w:lineRule="auto"/>
+        <w:jc w:val="both"/>
+        <w:rPr>
+          <w:rFonts w:ascii="Arial" w:hAnsi="Arial" w:cs="Arial"/>
+          <w:b/>
+          <w:sz w:val="24"/>
+          <w:szCs w:val="24"/>
+        </w:rPr>
+      </w:pPr>
+    </w:p>
+    <w:p>
+      <w:pPr>
         <w:pStyle w:val="PargrafodaLista"/>
         <w:numPr>
           <w:ilvl w:val="0"/>
@@ -4184,6 +4328,7 @@
           <w:sz w:val="24"/>
           <w:szCs w:val="24"/>
         </w:rPr>
+        <w:lastRenderedPageBreak/>
         <w:t xml:space="preserve"> MATERIAIS E MÉ</w:t>
       </w:r>
       <w:r>
@@ -4383,7 +4528,6 @@
           <w:sz w:val="24"/>
           <w:szCs w:val="24"/>
         </w:rPr>
-        <w:lastRenderedPageBreak/>
         <w:t>CMUSphinx é um conjunto d ferramentas dedicadas a c</w:t>
       </w:r>
       <w:r>
@@ -4513,6 +4657,138 @@
         <w:ind w:firstLine="708"/>
         <w:rPr>
           <w:rFonts w:ascii="Arial" w:hAnsi="Arial" w:cs="Arial"/>
+          <w:sz w:val="24"/>
+          <w:szCs w:val="24"/>
+        </w:rPr>
+      </w:pPr>
+    </w:p>
+    <w:p>
+      <w:pPr>
+        <w:spacing w:after="0" w:line="360" w:lineRule="auto"/>
+        <w:rPr>
+          <w:rFonts w:ascii="Arial" w:hAnsi="Arial" w:cs="Arial"/>
+          <w:b/>
+          <w:sz w:val="24"/>
+          <w:szCs w:val="24"/>
+        </w:rPr>
+      </w:pPr>
+    </w:p>
+    <w:p>
+      <w:pPr>
+        <w:spacing w:after="0" w:line="360" w:lineRule="auto"/>
+        <w:rPr>
+          <w:rFonts w:ascii="Arial" w:hAnsi="Arial" w:cs="Arial"/>
+          <w:b/>
+          <w:sz w:val="24"/>
+          <w:szCs w:val="24"/>
+        </w:rPr>
+      </w:pPr>
+    </w:p>
+    <w:p>
+      <w:pPr>
+        <w:spacing w:after="0" w:line="360" w:lineRule="auto"/>
+        <w:rPr>
+          <w:rFonts w:ascii="Arial" w:hAnsi="Arial" w:cs="Arial"/>
+          <w:b/>
+          <w:sz w:val="24"/>
+          <w:szCs w:val="24"/>
+        </w:rPr>
+      </w:pPr>
+    </w:p>
+    <w:p>
+      <w:pPr>
+        <w:spacing w:after="0" w:line="360" w:lineRule="auto"/>
+        <w:rPr>
+          <w:rFonts w:ascii="Arial" w:hAnsi="Arial" w:cs="Arial"/>
+          <w:b/>
+          <w:sz w:val="24"/>
+          <w:szCs w:val="24"/>
+        </w:rPr>
+      </w:pPr>
+    </w:p>
+    <w:p>
+      <w:pPr>
+        <w:spacing w:after="0" w:line="360" w:lineRule="auto"/>
+        <w:rPr>
+          <w:rFonts w:ascii="Arial" w:hAnsi="Arial" w:cs="Arial"/>
+          <w:b/>
+          <w:sz w:val="24"/>
+          <w:szCs w:val="24"/>
+        </w:rPr>
+      </w:pPr>
+    </w:p>
+    <w:p>
+      <w:pPr>
+        <w:spacing w:after="0" w:line="360" w:lineRule="auto"/>
+        <w:rPr>
+          <w:rFonts w:ascii="Arial" w:hAnsi="Arial" w:cs="Arial"/>
+          <w:b/>
+          <w:sz w:val="24"/>
+          <w:szCs w:val="24"/>
+        </w:rPr>
+      </w:pPr>
+    </w:p>
+    <w:p>
+      <w:pPr>
+        <w:spacing w:after="0" w:line="360" w:lineRule="auto"/>
+        <w:rPr>
+          <w:rFonts w:ascii="Arial" w:hAnsi="Arial" w:cs="Arial"/>
+          <w:b/>
+          <w:sz w:val="24"/>
+          <w:szCs w:val="24"/>
+        </w:rPr>
+      </w:pPr>
+    </w:p>
+    <w:p>
+      <w:pPr>
+        <w:spacing w:after="0" w:line="360" w:lineRule="auto"/>
+        <w:rPr>
+          <w:rFonts w:ascii="Arial" w:hAnsi="Arial" w:cs="Arial"/>
+          <w:b/>
+          <w:sz w:val="24"/>
+          <w:szCs w:val="24"/>
+        </w:rPr>
+      </w:pPr>
+    </w:p>
+    <w:p>
+      <w:pPr>
+        <w:spacing w:after="0" w:line="360" w:lineRule="auto"/>
+        <w:rPr>
+          <w:rFonts w:ascii="Arial" w:hAnsi="Arial" w:cs="Arial"/>
+          <w:b/>
+          <w:sz w:val="24"/>
+          <w:szCs w:val="24"/>
+        </w:rPr>
+      </w:pPr>
+    </w:p>
+    <w:p>
+      <w:pPr>
+        <w:spacing w:after="0" w:line="360" w:lineRule="auto"/>
+        <w:rPr>
+          <w:rFonts w:ascii="Arial" w:hAnsi="Arial" w:cs="Arial"/>
+          <w:b/>
+          <w:sz w:val="24"/>
+          <w:szCs w:val="24"/>
+        </w:rPr>
+      </w:pPr>
+    </w:p>
+    <w:p>
+      <w:pPr>
+        <w:spacing w:after="0" w:line="360" w:lineRule="auto"/>
+        <w:rPr>
+          <w:rFonts w:ascii="Arial" w:hAnsi="Arial" w:cs="Arial"/>
+          <w:b/>
+          <w:sz w:val="24"/>
+          <w:szCs w:val="24"/>
+        </w:rPr>
+      </w:pPr>
+    </w:p>
+    <w:p>
+      <w:pPr>
+        <w:spacing w:after="0" w:line="360" w:lineRule="auto"/>
+        <w:rPr>
+          <w:rFonts w:ascii="Arial" w:hAnsi="Arial" w:cs="Arial"/>
+          <w:b/>
           <w:sz w:val="24"/>
           <w:szCs w:val="24"/>
         </w:rPr>
@@ -4540,11 +4816,25 @@
           <w:sz w:val="24"/>
           <w:szCs w:val="24"/>
         </w:rPr>
+        <w:lastRenderedPageBreak/>
         <w:t xml:space="preserve"> REFERENCIAL TEÓRICO</w:t>
       </w:r>
     </w:p>
     <w:p>
       <w:pPr>
+        <w:pStyle w:val="PargrafodaLista"/>
+        <w:spacing w:after="0" w:line="360" w:lineRule="auto"/>
+        <w:ind w:left="360"/>
+        <w:rPr>
+          <w:rFonts w:ascii="Arial" w:hAnsi="Arial" w:cs="Arial"/>
+          <w:b/>
+          <w:sz w:val="24"/>
+          <w:szCs w:val="24"/>
+        </w:rPr>
+      </w:pPr>
+    </w:p>
+    <w:p>
+      <w:pPr>
         <w:spacing w:after="0" w:line="360" w:lineRule="auto"/>
         <w:ind w:firstLine="708"/>
         <w:jc w:val="both"/>
@@ -4592,99 +4882,21 @@
       </w:pPr>
       <w:r>
         <w:rPr>
-          <w:rFonts w:ascii="Arial" w:hAnsi="Arial" w:cs="Arial"/>
           <w:noProof/>
-          <w:sz w:val="24"/>
-          <w:szCs w:val="24"/>
           <w:lang w:eastAsia="pt-BR"/>
-        </w:rPr>
-        <w:drawing>
-          <wp:anchor distT="0" distB="0" distL="114300" distR="114300" simplePos="0" relativeHeight="251658240" behindDoc="0" locked="0" layoutInCell="1" allowOverlap="1" wp14:anchorId="652D41EA" wp14:editId="1446ACF0">
-            <wp:simplePos x="0" y="0"/>
-            <wp:positionH relativeFrom="column">
-              <wp:posOffset>758190</wp:posOffset>
-            </wp:positionH>
-            <wp:positionV relativeFrom="paragraph">
-              <wp:posOffset>549275</wp:posOffset>
-            </wp:positionV>
-            <wp:extent cx="3353435" cy="752475"/>
-            <wp:effectExtent l="0" t="0" r="0" b="9525"/>
-            <wp:wrapThrough wrapText="bothSides">
-              <wp:wrapPolygon edited="1">
-                <wp:start x="0" y="0"/>
-                <wp:lineTo x="2086" y="21600"/>
-                <wp:lineTo x="18099" y="17500"/>
-                <wp:lineTo x="21473" y="0"/>
-                <wp:lineTo x="0" y="0"/>
-              </wp:wrapPolygon>
-            </wp:wrapThrough>
-            <wp:docPr id="1" name="Imagem 1"/>
-            <wp:cNvGraphicFramePr>
-              <a:graphicFrameLocks xmlns:a="http://schemas.openxmlformats.org/drawingml/2006/main" noChangeAspect="1"/>
-            </wp:cNvGraphicFramePr>
-            <a:graphic xmlns:a="http://schemas.openxmlformats.org/drawingml/2006/main">
-              <a:graphicData uri="http://schemas.openxmlformats.org/drawingml/2006/picture">
-                <pic:pic xmlns:pic="http://schemas.openxmlformats.org/drawingml/2006/picture">
-                  <pic:nvPicPr>
-                    <pic:cNvPr id="1" name="pylogo.png"/>
-                    <pic:cNvPicPr/>
-                  </pic:nvPicPr>
-                  <pic:blipFill rotWithShape="1">
-                    <a:blip r:embed="rId6">
-                      <a:extLst>
-                        <a:ext uri="{28A0092B-C50C-407E-A947-70E740481C1C}">
-                          <a14:useLocalDpi xmlns:a14="http://schemas.microsoft.com/office/drawing/2010/main" val="0"/>
-                        </a:ext>
-                      </a:extLst>
-                    </a:blip>
-                    <a:srcRect l="7368" t="11865" b="21187"/>
-                    <a:stretch/>
-                  </pic:blipFill>
-                  <pic:spPr bwMode="auto">
-                    <a:xfrm>
-                      <a:off x="0" y="0"/>
-                      <a:ext cx="3353435" cy="752475"/>
-                    </a:xfrm>
-                    <a:prstGeom prst="rect">
-                      <a:avLst/>
-                    </a:prstGeom>
-                    <a:ln>
-                      <a:noFill/>
-                    </a:ln>
-                    <a:extLst>
-                      <a:ext uri="{53640926-AAD7-44D8-BBD7-CCE9431645EC}">
-                        <a14:shadowObscured xmlns:a14="http://schemas.microsoft.com/office/drawing/2010/main"/>
-                      </a:ext>
-                    </a:extLst>
-                  </pic:spPr>
-                </pic:pic>
-              </a:graphicData>
-            </a:graphic>
-            <wp14:sizeRelH relativeFrom="margin">
-              <wp14:pctWidth>0</wp14:pctWidth>
-            </wp14:sizeRelH>
-            <wp14:sizeRelV relativeFrom="margin">
-              <wp14:pctHeight>0</wp14:pctHeight>
-            </wp14:sizeRelV>
-          </wp:anchor>
-        </w:drawing>
-      </w:r>
-      <w:r>
-        <w:rPr>
-          <w:noProof/>
         </w:rPr>
         <mc:AlternateContent>
           <mc:Choice Requires="wps">
             <w:drawing>
-              <wp:anchor distT="0" distB="0" distL="114300" distR="114300" simplePos="0" relativeHeight="251660288" behindDoc="0" locked="0" layoutInCell="1" allowOverlap="1" wp14:anchorId="2ABCE755" wp14:editId="2C035FA1">
+              <wp:anchor distT="0" distB="0" distL="114300" distR="114300" simplePos="0" relativeHeight="251660288" behindDoc="0" locked="0" layoutInCell="1" allowOverlap="1" wp14:anchorId="1F813DFB" wp14:editId="3C337A42">
                 <wp:simplePos x="0" y="0"/>
                 <wp:positionH relativeFrom="column">
-                  <wp:posOffset>1767840</wp:posOffset>
+                  <wp:posOffset>1597719</wp:posOffset>
                 </wp:positionH>
                 <wp:positionV relativeFrom="paragraph">
                   <wp:posOffset>349250</wp:posOffset>
                 </wp:positionV>
-                <wp:extent cx="1447800" cy="635"/>
+                <wp:extent cx="3009900" cy="635"/>
                 <wp:effectExtent l="0" t="0" r="0" b="0"/>
                 <wp:wrapTopAndBottom/>
                 <wp:docPr id="2" name="Caixa de texto 2"/>
@@ -4696,7 +4908,7 @@
                       <wps:spPr>
                         <a:xfrm>
                           <a:off x="0" y="0"/>
-                          <a:ext cx="1447800" cy="635"/>
+                          <a:ext cx="3009900" cy="635"/>
                         </a:xfrm>
                         <a:prstGeom prst="rect">
                           <a:avLst/>
@@ -4794,7 +5006,16 @@
                                 <w:color w:val="000000" w:themeColor="text1"/>
                                 <w:sz w:val="20"/>
                               </w:rPr>
-                              <w:t>- Logo Python</w:t>
+                              <w:t>– Speech To Text</w:t>
+                            </w:r>
+                            <w:r>
+                              <w:rPr>
+                                <w:rFonts w:ascii="Arial" w:hAnsi="Arial" w:cs="Arial"/>
+                                <w:i w:val="0"/>
+                                <w:color w:val="000000" w:themeColor="text1"/>
+                                <w:sz w:val="20"/>
+                              </w:rPr>
+                              <w:t xml:space="preserve"> (Speech Recogntion)</w:t>
                             </w:r>
                           </w:p>
                         </w:txbxContent>
@@ -4816,11 +5037,11 @@
           </mc:Choice>
           <mc:Fallback>
             <w:pict>
-              <v:shapetype w14:anchorId="2ABCE755" id="_x0000_t202" coordsize="21600,21600" o:spt="202" path="m,l,21600r21600,l21600,xe">
+              <v:shapetype w14:anchorId="1F813DFB" id="_x0000_t202" coordsize="21600,21600" o:spt="202" path="m,l,21600r21600,l21600,xe">
                 <v:stroke joinstyle="miter"/>
                 <v:path gradientshapeok="t" o:connecttype="rect"/>
               </v:shapetype>
-              <v:shape id="Caixa de texto 2" o:spid="_x0000_s1026" type="#_x0000_t202" style="position:absolute;left:0;text-align:left;margin-left:139.2pt;margin-top:27.5pt;width:114pt;height:.05pt;z-index:251660288;visibility:visible;mso-wrap-style:square;mso-width-percent:0;mso-wrap-distance-left:9pt;mso-wrap-distance-top:0;mso-wrap-distance-right:9pt;mso-wrap-distance-bottom:0;mso-position-horizontal:absolute;mso-position-horizontal-relative:text;mso-position-vertical:absolute;mso-position-vertical-relative:text;mso-width-percent:0;mso-width-relative:margin;v-text-anchor:top" o:gfxdata="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" stroked="f">
+              <v:shape id="Caixa de texto 2" o:spid="_x0000_s1026" type="#_x0000_t202" style="position:absolute;left:0;text-align:left;margin-left:125.8pt;margin-top:27.5pt;width:237pt;height:.05pt;z-index:251660288;visibility:visible;mso-wrap-style:square;mso-width-percent:0;mso-wrap-distance-left:9pt;mso-wrap-distance-top:0;mso-wrap-distance-right:9pt;mso-wrap-distance-bottom:0;mso-position-horizontal:absolute;mso-position-horizontal-relative:text;mso-position-vertical:absolute;mso-position-vertical-relative:text;mso-width-percent:0;mso-width-relative:margin;v-text-anchor:top" o:gfxdata="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" stroked="f">
                 <v:textbox style="mso-fit-shape-to-text:t" inset="0,0,0,0">
                   <w:txbxContent>
                     <w:p>
@@ -4906,7 +5127,16 @@
                           <w:color w:val="000000" w:themeColor="text1"/>
                           <w:sz w:val="20"/>
                         </w:rPr>
-                        <w:t>- Logo Python</w:t>
+                        <w:t>– Speech To Text</w:t>
+                      </w:r>
+                      <w:r>
+                        <w:rPr>
+                          <w:rFonts w:ascii="Arial" w:hAnsi="Arial" w:cs="Arial"/>
+                          <w:i w:val="0"/>
+                          <w:color w:val="000000" w:themeColor="text1"/>
+                          <w:sz w:val="20"/>
+                        </w:rPr>
+                        <w:t xml:space="preserve"> (Speech Recogntion)</w:t>
                       </w:r>
                     </w:p>
                   </w:txbxContent>
@@ -4920,59 +5150,91 @@
       <w:r>
         <w:rPr>
           <w:rFonts w:ascii="Arial" w:hAnsi="Arial" w:cs="Arial"/>
-          <w:sz w:val="24"/>
-          <w:szCs w:val="24"/>
-        </w:rPr>
-        <w:t>O porquê da linguagem Python</w:t>
-      </w:r>
-      <w:r>
-        <w:rPr>
-          <w:rFonts w:ascii="Arial" w:hAnsi="Arial" w:cs="Arial"/>
-          <w:sz w:val="24"/>
-          <w:szCs w:val="24"/>
-        </w:rPr>
-        <w:t>.</w:t>
-      </w:r>
-    </w:p>
-    <w:p>
-      <w:pPr>
-        <w:spacing w:after="0" w:line="360" w:lineRule="auto"/>
-        <w:ind w:firstLine="708"/>
-        <w:jc w:val="both"/>
-        <w:rPr>
-          <w:rFonts w:ascii="Arial" w:hAnsi="Arial" w:cs="Arial"/>
-          <w:sz w:val="24"/>
-          <w:szCs w:val="24"/>
-        </w:rPr>
-      </w:pPr>
-      <w:r>
-        <w:rPr>
-          <w:rFonts w:ascii="Arial" w:hAnsi="Arial" w:cs="Arial"/>
-          <w:sz w:val="24"/>
-          <w:szCs w:val="24"/>
-        </w:rPr>
-        <w:tab/>
-      </w:r>
-      <w:r>
-        <w:rPr>
-          <w:rFonts w:ascii="Arial" w:hAnsi="Arial" w:cs="Arial"/>
-          <w:sz w:val="24"/>
-          <w:szCs w:val="24"/>
-        </w:rPr>
-        <w:tab/>
-      </w:r>
-      <w:r>
-        <w:rPr>
-          <w:rFonts w:ascii="Arial" w:hAnsi="Arial" w:cs="Arial"/>
-          <w:sz w:val="24"/>
-          <w:szCs w:val="24"/>
-        </w:rPr>
-        <w:tab/>
+          <w:noProof/>
+          <w:sz w:val="24"/>
+          <w:szCs w:val="24"/>
+          <w:lang w:eastAsia="pt-BR"/>
+        </w:rPr>
+        <w:drawing>
+          <wp:anchor distT="0" distB="0" distL="114300" distR="114300" simplePos="0" relativeHeight="251661312" behindDoc="0" locked="0" layoutInCell="1" allowOverlap="1" wp14:anchorId="12F486B6" wp14:editId="49E0A951">
+            <wp:simplePos x="0" y="0"/>
+            <wp:positionH relativeFrom="column">
+              <wp:posOffset>1769169</wp:posOffset>
+            </wp:positionH>
+            <wp:positionV relativeFrom="paragraph">
+              <wp:posOffset>539750</wp:posOffset>
+            </wp:positionV>
+            <wp:extent cx="2404110" cy="1038225"/>
+            <wp:effectExtent l="0" t="0" r="0" b="9525"/>
+            <wp:wrapTopAndBottom/>
+            <wp:docPr id="3" name="Imagem 3"/>
+            <wp:cNvGraphicFramePr>
+              <a:graphicFrameLocks xmlns:a="http://schemas.openxmlformats.org/drawingml/2006/main" noChangeAspect="1"/>
+            </wp:cNvGraphicFramePr>
+            <a:graphic xmlns:a="http://schemas.openxmlformats.org/drawingml/2006/main">
+              <a:graphicData uri="http://schemas.openxmlformats.org/drawingml/2006/picture">
+                <pic:pic xmlns:pic="http://schemas.openxmlformats.org/drawingml/2006/picture">
+                  <pic:nvPicPr>
+                    <pic:cNvPr id="3" name="speech-recognition-python.png"/>
+                    <pic:cNvPicPr/>
+                  </pic:nvPicPr>
+                  <pic:blipFill rotWithShape="1">
+                    <a:blip r:embed="rId6">
+                      <a:extLst>
+                        <a:ext uri="{28A0092B-C50C-407E-A947-70E740481C1C}">
+                          <a14:useLocalDpi xmlns:a14="http://schemas.microsoft.com/office/drawing/2010/main" val="0"/>
+                        </a:ext>
+                      </a:extLst>
+                    </a:blip>
+                    <a:srcRect b="7627"/>
+                    <a:stretch/>
+                  </pic:blipFill>
+                  <pic:spPr bwMode="auto">
+                    <a:xfrm>
+                      <a:off x="0" y="0"/>
+                      <a:ext cx="2404110" cy="1038225"/>
+                    </a:xfrm>
+                    <a:prstGeom prst="rect">
+                      <a:avLst/>
+                    </a:prstGeom>
+                    <a:ln>
+                      <a:noFill/>
+                    </a:ln>
+                    <a:extLst>
+                      <a:ext uri="{53640926-AAD7-44D8-BBD7-CCE9431645EC}">
+                        <a14:shadowObscured xmlns:a14="http://schemas.microsoft.com/office/drawing/2010/main"/>
+                      </a:ext>
+                    </a:extLst>
+                  </pic:spPr>
+                </pic:pic>
+              </a:graphicData>
+            </a:graphic>
+            <wp14:sizeRelV relativeFrom="margin">
+              <wp14:pctHeight>0</wp14:pctHeight>
+            </wp14:sizeRelV>
+          </wp:anchor>
+        </w:drawing>
+      </w:r>
+      <w:r>
+        <w:rPr>
+          <w:rFonts w:ascii="Arial" w:hAnsi="Arial" w:cs="Arial"/>
+          <w:sz w:val="24"/>
+          <w:szCs w:val="24"/>
+        </w:rPr>
+        <w:t xml:space="preserve">O carro chefe dessa evolução </w:t>
+      </w:r>
+      <w:r>
+        <w:rPr>
+          <w:rFonts w:ascii="Arial" w:hAnsi="Arial" w:cs="Arial"/>
+          <w:sz w:val="24"/>
+          <w:szCs w:val="24"/>
+        </w:rPr>
+        <w:t>toda e também o nosso alvo!</w:t>
       </w:r>
     </w:p>
     <w:tbl>
       <w:tblPr>
-        <w:tblpPr w:leftFromText="141" w:rightFromText="141" w:vertAnchor="text" w:horzAnchor="margin" w:tblpXSpec="center" w:tblpY="213"/>
+        <w:tblpPr w:leftFromText="141" w:rightFromText="141" w:vertAnchor="text" w:horzAnchor="page" w:tblpX="3200" w:tblpY="280"/>
         <w:tblW w:w="0" w:type="auto"/>
         <w:tblCellMar>
           <w:left w:w="70" w:type="dxa"/>
@@ -4981,21 +5243,15 @@
         <w:tblLook w:val="0000" w:firstRow="0" w:lastRow="0" w:firstColumn="0" w:lastColumn="0" w:noHBand="0" w:noVBand="0"/>
       </w:tblPr>
       <w:tblGrid>
-        <w:gridCol w:w="3579"/>
+        <w:gridCol w:w="6804"/>
       </w:tblGrid>
       <w:tr>
-        <w:tblPrEx>
-          <w:tblCellMar>
-            <w:top w:w="0" w:type="dxa"/>
-            <w:bottom w:w="0" w:type="dxa"/>
-          </w:tblCellMar>
-        </w:tblPrEx>
         <w:trPr>
           <w:trHeight w:val="88"/>
         </w:trPr>
         <w:tc>
           <w:tcPr>
-            <w:tcW w:w="3579" w:type="dxa"/>
+            <w:tcW w:w="6804" w:type="dxa"/>
           </w:tcPr>
           <w:p>
             <w:pPr>
@@ -5005,219 +5261,431 @@
                 <w:szCs w:val="24"/>
               </w:rPr>
             </w:pPr>
+          </w:p>
+          <w:p>
+            <w:pPr>
+              <w:rPr>
+                <w:rFonts w:ascii="Arial" w:hAnsi="Arial" w:cs="Arial"/>
+                <w:sz w:val="20"/>
+                <w:szCs w:val="24"/>
+              </w:rPr>
+            </w:pPr>
+          </w:p>
+          <w:p>
+            <w:pPr>
+              <w:rPr>
+                <w:rFonts w:ascii="Arial" w:hAnsi="Arial" w:cs="Arial"/>
+                <w:sz w:val="20"/>
+                <w:szCs w:val="24"/>
+              </w:rPr>
+            </w:pPr>
+          </w:p>
+          <w:p>
+            <w:pPr>
+              <w:rPr>
+                <w:rFonts w:ascii="Arial" w:hAnsi="Arial" w:cs="Arial"/>
+                <w:sz w:val="20"/>
+                <w:szCs w:val="24"/>
+              </w:rPr>
+            </w:pPr>
+          </w:p>
+          <w:p>
+            <w:pPr>
+              <w:rPr>
+                <w:rFonts w:ascii="Arial" w:hAnsi="Arial" w:cs="Arial"/>
+                <w:sz w:val="20"/>
+                <w:szCs w:val="24"/>
+              </w:rPr>
+            </w:pPr>
+          </w:p>
+          <w:p>
+            <w:pPr>
+              <w:rPr>
+                <w:rFonts w:ascii="Arial" w:hAnsi="Arial" w:cs="Arial"/>
+                <w:sz w:val="20"/>
+                <w:szCs w:val="24"/>
+              </w:rPr>
+            </w:pPr>
+            <w:proofErr w:type="gramStart"/>
             <w:r>
               <w:rPr>
                 <w:rFonts w:ascii="Arial" w:hAnsi="Arial" w:cs="Arial"/>
                 <w:sz w:val="20"/>
                 <w:szCs w:val="24"/>
               </w:rPr>
-              <w:t>Fonte: Google Imagens, 2018</w:t>
+              <w:t>Fonte:</w:t>
             </w:r>
-            <w:r>
-              <w:rPr>
-                <w:rFonts w:ascii="Arial" w:hAnsi="Arial" w:cs="Arial"/>
-                <w:sz w:val="20"/>
-                <w:szCs w:val="24"/>
-              </w:rPr>
-              <w:t>.</w:t>
-            </w:r>
+            <w:hyperlink r:id="rId7" w:history="1">
+              <w:r>
+                <w:rPr>
+                  <w:rStyle w:val="Hyperlink"/>
+                </w:rPr>
+                <w:t>https://www.simplifiedpython.net/speech-recognition-python/</w:t>
+              </w:r>
+              <w:proofErr w:type="gramEnd"/>
+            </w:hyperlink>
           </w:p>
         </w:tc>
       </w:tr>
     </w:tbl>
     <w:p>
       <w:pPr>
+        <w:spacing w:after="0" w:line="360" w:lineRule="auto"/>
+        <w:ind w:firstLine="708"/>
+        <w:jc w:val="both"/>
+        <w:rPr>
+          <w:rFonts w:ascii="Arial" w:hAnsi="Arial" w:cs="Arial"/>
+          <w:sz w:val="24"/>
+          <w:szCs w:val="24"/>
+        </w:rPr>
+      </w:pPr>
+    </w:p>
+    <w:p>
+      <w:pPr>
+        <w:spacing w:line="240" w:lineRule="auto"/>
+        <w:ind w:left="2127"/>
+        <w:jc w:val="both"/>
+        <w:rPr>
+          <w:rFonts w:ascii="Arial" w:hAnsi="Arial" w:cs="Arial"/>
+          <w:sz w:val="20"/>
+          <w:szCs w:val="20"/>
+        </w:rPr>
+      </w:pPr>
+      <w:r>
+        <w:rPr>
+          <w:rFonts w:ascii="Arial" w:hAnsi="Arial" w:cs="Arial"/>
+          <w:sz w:val="20"/>
+          <w:szCs w:val="20"/>
+        </w:rPr>
+        <w:t xml:space="preserve">O Speech Recognition (SR), também conhecido por Automatic Speech Recognition (ASR), permite fazer a captação da voz do utilizador e transforma a voz em formato texto de forma a poder ser interpretada </w:t>
+      </w:r>
+      <w:r>
+        <w:rPr>
+          <w:rFonts w:ascii="Arial" w:hAnsi="Arial" w:cs="Arial"/>
+          <w:sz w:val="20"/>
+          <w:szCs w:val="20"/>
+        </w:rPr>
+        <w:t>pelo componente</w:t>
+      </w:r>
+      <w:r>
+        <w:rPr>
+          <w:rFonts w:ascii="Arial" w:hAnsi="Arial" w:cs="Arial"/>
+          <w:sz w:val="20"/>
+          <w:szCs w:val="20"/>
+        </w:rPr>
+        <w:t xml:space="preserve"> Language Understanding (LU). O reconhecimento da fala pode ser feito pela seguin</w:t>
+      </w:r>
+      <w:r>
+        <w:rPr>
+          <w:rFonts w:ascii="Arial" w:hAnsi="Arial" w:cs="Arial"/>
+          <w:sz w:val="20"/>
+          <w:szCs w:val="20"/>
+        </w:rPr>
+        <w:t xml:space="preserve">te forma: a fala é captada e em </w:t>
+      </w:r>
+      <w:r>
+        <w:rPr>
+          <w:rFonts w:ascii="Arial" w:hAnsi="Arial" w:cs="Arial"/>
+          <w:sz w:val="20"/>
+          <w:szCs w:val="20"/>
+        </w:rPr>
+        <w:t>seguida é dividida em partes com cortes feitos nos intervalos de silêncio. Depois, é feito o reconhecimento do significado de cada parte obtida com base em várias combinações de palavras que são combinadas com o áudio de cada parte. A melhor combinação é a escolhida.</w:t>
+      </w:r>
+      <w:sdt>
+        <w:sdtPr>
+          <w:rPr>
+            <w:rFonts w:ascii="Arial" w:hAnsi="Arial" w:cs="Arial"/>
+            <w:sz w:val="20"/>
+            <w:szCs w:val="20"/>
+          </w:rPr>
+          <w:id w:val="-829591915"/>
+          <w:citation/>
+        </w:sdtPr>
+        <w:sdtContent>
+          <w:r>
+            <w:rPr>
+              <w:rFonts w:ascii="Arial" w:hAnsi="Arial" w:cs="Arial"/>
+              <w:sz w:val="20"/>
+              <w:szCs w:val="20"/>
+            </w:rPr>
+            <w:fldChar w:fldCharType="begin"/>
+          </w:r>
+          <w:r>
+            <w:rPr>
+              <w:rFonts w:ascii="Arial" w:hAnsi="Arial" w:cs="Arial"/>
+              <w:sz w:val="20"/>
+              <w:szCs w:val="20"/>
+            </w:rPr>
+            <w:instrText xml:space="preserve">CITATION Rat16 \p 10 \l 1046 </w:instrText>
+          </w:r>
+          <w:r>
+            <w:rPr>
+              <w:rFonts w:ascii="Arial" w:hAnsi="Arial" w:cs="Arial"/>
+              <w:sz w:val="20"/>
+              <w:szCs w:val="20"/>
+            </w:rPr>
+            <w:fldChar w:fldCharType="separate"/>
+          </w:r>
+          <w:r>
+            <w:rPr>
+              <w:rFonts w:ascii="Arial" w:hAnsi="Arial" w:cs="Arial"/>
+              <w:noProof/>
+              <w:sz w:val="20"/>
+              <w:szCs w:val="20"/>
+            </w:rPr>
+            <w:t xml:space="preserve"> </w:t>
+          </w:r>
+          <w:r>
+            <w:rPr>
+              <w:rFonts w:ascii="Arial" w:hAnsi="Arial" w:cs="Arial"/>
+              <w:noProof/>
+              <w:sz w:val="20"/>
+              <w:szCs w:val="20"/>
+            </w:rPr>
+            <w:t>(Rato, 2016, p. 10)</w:t>
+          </w:r>
+          <w:r>
+            <w:rPr>
+              <w:rFonts w:ascii="Arial" w:hAnsi="Arial" w:cs="Arial"/>
+              <w:sz w:val="20"/>
+              <w:szCs w:val="20"/>
+            </w:rPr>
+            <w:fldChar w:fldCharType="end"/>
+          </w:r>
+        </w:sdtContent>
+      </w:sdt>
+    </w:p>
+    <w:p>
+      <w:pPr>
+        <w:spacing w:line="360" w:lineRule="auto"/>
+        <w:ind w:firstLine="567"/>
+        <w:jc w:val="both"/>
+        <w:rPr>
+          <w:rFonts w:ascii="Arial" w:hAnsi="Arial" w:cs="Arial"/>
+          <w:sz w:val="24"/>
+          <w:szCs w:val="20"/>
+        </w:rPr>
+      </w:pPr>
+      <w:r>
+        <w:rPr>
+          <w:rFonts w:ascii="Arial" w:hAnsi="Arial" w:cs="Arial"/>
+          <w:sz w:val="24"/>
+          <w:szCs w:val="20"/>
+        </w:rPr>
+        <w:t>Um dos principais recursos para a relação entre a interface homem máquina é o Speech Recognition, por ser uma biblioteca, possui vários módulos integrados capazes de fornecer uma gama de possibilidades aplicáveis no tratamento dos áudios</w:t>
+      </w:r>
+      <w:r>
+        <w:rPr>
+          <w:rFonts w:ascii="Arial" w:hAnsi="Arial" w:cs="Arial"/>
+          <w:sz w:val="24"/>
+          <w:szCs w:val="20"/>
+        </w:rPr>
+        <w:t xml:space="preserve"> captados,</w:t>
+      </w:r>
+      <w:r>
+        <w:rPr>
+          <w:rFonts w:ascii="Arial" w:hAnsi="Arial" w:cs="Arial"/>
+          <w:sz w:val="24"/>
+          <w:szCs w:val="20"/>
+        </w:rPr>
+        <w:t xml:space="preserve"> seja por arquivo ou recepção via dispositivo de entrada.</w:t>
+      </w:r>
+    </w:p>
+    <w:p>
+      <w:pPr>
+        <w:spacing w:line="360" w:lineRule="auto"/>
+        <w:ind w:firstLine="567"/>
+        <w:jc w:val="both"/>
+        <w:rPr>
+          <w:rFonts w:ascii="Arial" w:hAnsi="Arial" w:cs="Arial"/>
+          <w:sz w:val="24"/>
+          <w:szCs w:val="20"/>
+        </w:rPr>
+      </w:pPr>
+      <w:r>
+        <w:rPr>
+          <w:rFonts w:ascii="Arial" w:hAnsi="Arial" w:cs="Arial"/>
+          <w:sz w:val="24"/>
+          <w:szCs w:val="20"/>
+        </w:rPr>
+        <w:t xml:space="preserve">Aliado a </w:t>
+      </w:r>
+      <w:r>
+        <w:rPr>
+          <w:rFonts w:ascii="Arial" w:hAnsi="Arial" w:cs="Arial"/>
+          <w:sz w:val="24"/>
+          <w:szCs w:val="20"/>
+        </w:rPr>
+        <w:t xml:space="preserve">área de </w:t>
+      </w:r>
+      <w:r>
+        <w:rPr>
+          <w:rFonts w:ascii="Arial" w:hAnsi="Arial" w:cs="Arial"/>
+          <w:sz w:val="24"/>
+          <w:szCs w:val="20"/>
+        </w:rPr>
+        <w:t xml:space="preserve">acessibilidade </w:t>
+      </w:r>
+      <w:r>
+        <w:rPr>
+          <w:rFonts w:ascii="Arial" w:hAnsi="Arial" w:cs="Arial"/>
+          <w:sz w:val="24"/>
+          <w:szCs w:val="20"/>
+        </w:rPr>
+        <w:t>é prestado auxílio</w:t>
+      </w:r>
+      <w:r>
+        <w:rPr>
+          <w:rFonts w:ascii="Arial" w:hAnsi="Arial" w:cs="Arial"/>
+          <w:sz w:val="24"/>
+          <w:szCs w:val="20"/>
+        </w:rPr>
+        <w:t xml:space="preserve"> até</w:t>
+      </w:r>
+      <w:r>
+        <w:rPr>
+          <w:rFonts w:ascii="Arial" w:hAnsi="Arial" w:cs="Arial"/>
+          <w:sz w:val="24"/>
+          <w:szCs w:val="20"/>
+        </w:rPr>
+        <w:t xml:space="preserve"> para</w:t>
+      </w:r>
+      <w:r>
+        <w:rPr>
+          <w:rFonts w:ascii="Arial" w:hAnsi="Arial" w:cs="Arial"/>
+          <w:sz w:val="24"/>
+          <w:szCs w:val="20"/>
+        </w:rPr>
+        <w:t xml:space="preserve"> pessoa</w:t>
+      </w:r>
+      <w:r>
+        <w:rPr>
+          <w:rFonts w:ascii="Arial" w:hAnsi="Arial" w:cs="Arial"/>
+          <w:sz w:val="24"/>
+          <w:szCs w:val="20"/>
+        </w:rPr>
+        <w:t>s</w:t>
+      </w:r>
+      <w:r>
+        <w:rPr>
+          <w:rFonts w:ascii="Arial" w:hAnsi="Arial" w:cs="Arial"/>
+          <w:sz w:val="24"/>
+          <w:szCs w:val="20"/>
+        </w:rPr>
+        <w:t xml:space="preserve"> portadoras de deficiência</w:t>
+      </w:r>
+      <w:r>
+        <w:rPr>
+          <w:rFonts w:ascii="Arial" w:hAnsi="Arial" w:cs="Arial"/>
+          <w:sz w:val="24"/>
+          <w:szCs w:val="20"/>
+        </w:rPr>
+        <w:t xml:space="preserve"> auditiva e visual</w:t>
+      </w:r>
+      <w:r>
+        <w:rPr>
+          <w:rFonts w:ascii="Arial" w:hAnsi="Arial" w:cs="Arial"/>
+          <w:sz w:val="24"/>
+          <w:szCs w:val="20"/>
+        </w:rPr>
+        <w:t>, tendo</w:t>
+      </w:r>
+      <w:r>
+        <w:rPr>
+          <w:rFonts w:ascii="Arial" w:hAnsi="Arial" w:cs="Arial"/>
+          <w:sz w:val="24"/>
+          <w:szCs w:val="20"/>
+        </w:rPr>
+        <w:t xml:space="preserve"> essas situações como inspiração, partimos nesse projeto a um estudo aprofundado</w:t>
+      </w:r>
+      <w:r>
+        <w:rPr>
+          <w:rFonts w:ascii="Arial" w:hAnsi="Arial" w:cs="Arial"/>
+          <w:sz w:val="24"/>
+          <w:szCs w:val="20"/>
+        </w:rPr>
+        <w:t xml:space="preserve"> </w:t>
+      </w:r>
+      <w:r>
+        <w:rPr>
+          <w:rFonts w:ascii="Arial" w:hAnsi="Arial" w:cs="Arial"/>
+          <w:sz w:val="24"/>
+          <w:szCs w:val="20"/>
+        </w:rPr>
+        <w:t>de seu funcionamento e suas derivações que contém API’s</w:t>
+      </w:r>
+      <w:bookmarkStart w:id="0" w:name="_GoBack"/>
+      <w:bookmarkEnd w:id="0"/>
+      <w:r>
+        <w:rPr>
+          <w:rFonts w:ascii="Arial" w:hAnsi="Arial" w:cs="Arial"/>
+          <w:sz w:val="24"/>
+          <w:szCs w:val="20"/>
+        </w:rPr>
+        <w:t xml:space="preserve"> das mais renomadas organizações como por exemplo a Google.</w:t>
+      </w:r>
+    </w:p>
+    <w:p>
+      <w:pPr>
+        <w:jc w:val="both"/>
+        <w:rPr>
+          <w:rFonts w:ascii="Arial" w:hAnsi="Arial" w:cs="Arial"/>
+          <w:b/>
+          <w:sz w:val="24"/>
+          <w:szCs w:val="24"/>
+        </w:rPr>
+      </w:pPr>
+    </w:p>
+    <w:p>
+      <w:pPr>
+        <w:jc w:val="both"/>
+        <w:rPr>
+          <w:rFonts w:ascii="Arial" w:hAnsi="Arial" w:cs="Arial"/>
+          <w:b/>
+          <w:sz w:val="24"/>
+          <w:szCs w:val="24"/>
+        </w:rPr>
+      </w:pPr>
+    </w:p>
+    <w:p>
+      <w:pPr>
+        <w:pStyle w:val="PargrafodaLista"/>
+        <w:numPr>
+          <w:ilvl w:val="0"/>
+          <w:numId w:val="6"/>
+        </w:numPr>
+        <w:jc w:val="both"/>
+        <w:rPr>
+          <w:rFonts w:ascii="Arial" w:hAnsi="Arial" w:cs="Arial"/>
+          <w:b/>
+          <w:sz w:val="24"/>
+          <w:szCs w:val="24"/>
+        </w:rPr>
+      </w:pPr>
+      <w:r>
+        <w:rPr>
+          <w:rFonts w:ascii="Arial" w:hAnsi="Arial" w:cs="Arial"/>
+          <w:b/>
+          <w:sz w:val="24"/>
+          <w:szCs w:val="24"/>
+        </w:rPr>
+        <w:lastRenderedPageBreak/>
+        <w:t>REFERÊ</w:t>
+      </w:r>
+      <w:r>
+        <w:rPr>
+          <w:rFonts w:ascii="Arial" w:hAnsi="Arial" w:cs="Arial"/>
+          <w:b/>
+          <w:sz w:val="24"/>
+          <w:szCs w:val="24"/>
+        </w:rPr>
+        <w:t>NCIAS BIBLIOGRÁFICAS</w:t>
+      </w:r>
+    </w:p>
+    <w:p>
+      <w:pPr>
         <w:pStyle w:val="PargrafodaLista"/>
         <w:ind w:left="360"/>
-        <w:jc w:val="both"/>
-        <w:rPr>
-          <w:rFonts w:ascii="Arial" w:hAnsi="Arial" w:cs="Arial"/>
-          <w:sz w:val="24"/>
-          <w:szCs w:val="24"/>
-        </w:rPr>
-      </w:pPr>
-    </w:p>
-    <w:p>
-      <w:pPr>
-        <w:pStyle w:val="PargrafodaLista"/>
-        <w:ind w:left="360"/>
-        <w:jc w:val="both"/>
-        <w:rPr>
-          <w:rFonts w:ascii="Arial" w:hAnsi="Arial" w:cs="Arial"/>
-          <w:sz w:val="24"/>
-          <w:szCs w:val="24"/>
-        </w:rPr>
-      </w:pPr>
-      <w:bookmarkStart w:id="0" w:name="_GoBack"/>
-      <w:bookmarkEnd w:id="0"/>
-    </w:p>
-    <w:p>
-      <w:pPr>
-        <w:pStyle w:val="PargrafodaLista"/>
-        <w:ind w:left="360"/>
-        <w:jc w:val="both"/>
-        <w:rPr>
-          <w:rFonts w:ascii="Arial" w:hAnsi="Arial" w:cs="Arial"/>
-          <w:sz w:val="24"/>
-          <w:szCs w:val="24"/>
-        </w:rPr>
-      </w:pPr>
-    </w:p>
-    <w:p>
-      <w:pPr>
-        <w:pStyle w:val="PargrafodaLista"/>
-        <w:spacing w:line="360" w:lineRule="auto"/>
-        <w:ind w:left="360"/>
-        <w:jc w:val="both"/>
-        <w:rPr>
-          <w:rFonts w:ascii="Arial" w:hAnsi="Arial" w:cs="Arial"/>
-          <w:sz w:val="28"/>
-          <w:szCs w:val="24"/>
-        </w:rPr>
-      </w:pPr>
-      <w:r>
-        <w:rPr>
-          <w:rFonts w:ascii="Arial" w:hAnsi="Arial" w:cs="Arial"/>
-          <w:sz w:val="24"/>
-          <w:szCs w:val="24"/>
-        </w:rPr>
-        <w:t xml:space="preserve">Segundo </w:t>
-      </w:r>
-      <w:proofErr w:type="spellStart"/>
-      <w:r>
-        <w:rPr>
-          <w:rFonts w:ascii="Arial" w:hAnsi="Arial" w:cs="Arial"/>
-          <w:sz w:val="24"/>
-          <w:szCs w:val="24"/>
-        </w:rPr>
-        <w:t>Luzzardi</w:t>
-      </w:r>
-      <w:proofErr w:type="spellEnd"/>
-      <w:r>
-        <w:rPr>
-          <w:rFonts w:ascii="Arial" w:hAnsi="Arial" w:cs="Arial"/>
-          <w:sz w:val="24"/>
-          <w:szCs w:val="24"/>
-        </w:rPr>
-        <w:t xml:space="preserve"> (2017)</w:t>
-      </w:r>
-      <w:r>
-        <w:rPr>
-          <w:rFonts w:ascii="Arial" w:hAnsi="Arial" w:cs="Arial"/>
-          <w:sz w:val="24"/>
-          <w:szCs w:val="24"/>
-        </w:rPr>
-        <w:t xml:space="preserve"> citado por </w:t>
-      </w:r>
-      <w:r>
-        <w:rPr>
-          <w:rFonts w:ascii="Arial" w:hAnsi="Arial" w:cs="Arial"/>
-          <w:noProof/>
-          <w:sz w:val="24"/>
-          <w:szCs w:val="24"/>
-        </w:rPr>
-        <w:t>Silva (</w:t>
-      </w:r>
-      <w:r>
-        <w:rPr>
-          <w:rFonts w:ascii="Arial" w:hAnsi="Arial" w:cs="Arial"/>
-          <w:noProof/>
-          <w:sz w:val="24"/>
-          <w:szCs w:val="24"/>
-        </w:rPr>
-        <w:t>2018, p. 96)</w:t>
-      </w:r>
-      <w:r>
-        <w:rPr>
-          <w:rFonts w:ascii="Arial" w:hAnsi="Arial" w:cs="Arial"/>
-          <w:noProof/>
-          <w:sz w:val="24"/>
-          <w:szCs w:val="24"/>
-        </w:rPr>
-        <w:t>“</w:t>
-      </w:r>
-      <w:r>
-        <w:t xml:space="preserve"> </w:t>
-      </w:r>
-      <w:r>
-        <w:rPr>
-          <w:rFonts w:ascii="Arial" w:hAnsi="Arial" w:cs="Arial"/>
-          <w:sz w:val="24"/>
-        </w:rPr>
-        <w:t xml:space="preserve">Python é uma linguagem de programação interpretada (onde cada linha é compilada e executada, uma por vez), ou seja, não é compilada (onde todo o texto é traduzido para linguagem de máquina e posteriormente </w:t>
-      </w:r>
-      <w:r>
-        <w:rPr>
-          <w:rFonts w:ascii="Arial" w:hAnsi="Arial" w:cs="Arial"/>
-          <w:sz w:val="24"/>
-        </w:rPr>
-        <w:t>executado)</w:t>
-      </w:r>
-      <w:r>
-        <w:rPr>
-          <w:rFonts w:ascii="Arial" w:hAnsi="Arial" w:cs="Arial"/>
-          <w:sz w:val="24"/>
-        </w:rPr>
-        <w:t xml:space="preserve"> ”</w:t>
-      </w:r>
-      <w:r>
-        <w:rPr>
-          <w:rFonts w:ascii="Arial" w:hAnsi="Arial" w:cs="Arial"/>
-          <w:sz w:val="24"/>
-        </w:rPr>
-        <w:t>.</w:t>
-      </w:r>
-      <w:r>
-        <w:rPr>
-          <w:rFonts w:ascii="Arial" w:hAnsi="Arial" w:cs="Arial"/>
-          <w:sz w:val="24"/>
-        </w:rPr>
-        <w:t xml:space="preserve"> Através dessa automatização funcional podemos </w:t>
-      </w:r>
-    </w:p>
-    <w:p>
-      <w:pPr>
-        <w:jc w:val="both"/>
-        <w:rPr>
-          <w:rFonts w:ascii="Arial" w:hAnsi="Arial" w:cs="Arial"/>
-          <w:b/>
-          <w:sz w:val="24"/>
-          <w:szCs w:val="24"/>
-        </w:rPr>
-      </w:pPr>
-      <w:r>
-        <w:rPr>
-          <w:rFonts w:ascii="Arial" w:hAnsi="Arial" w:cs="Arial"/>
-          <w:b/>
-          <w:sz w:val="24"/>
-          <w:szCs w:val="24"/>
-        </w:rPr>
-        <w:br w:type="page"/>
-      </w:r>
-      <w:r>
-        <w:rPr>
-          <w:rFonts w:ascii="Arial" w:hAnsi="Arial" w:cs="Arial"/>
-          <w:b/>
-          <w:sz w:val="24"/>
-          <w:szCs w:val="24"/>
-        </w:rPr>
-        <w:lastRenderedPageBreak/>
-        <w:t>REFERÊ</w:t>
-      </w:r>
-      <w:r>
-        <w:rPr>
-          <w:rFonts w:ascii="Arial" w:hAnsi="Arial" w:cs="Arial"/>
-          <w:b/>
-          <w:sz w:val="24"/>
-          <w:szCs w:val="24"/>
-        </w:rPr>
-        <w:t>NCIAS BIBLIOGRÁFICAS</w:t>
-      </w:r>
-    </w:p>
-    <w:p>
-      <w:pPr>
-        <w:pStyle w:val="PargrafodaLista"/>
-        <w:ind w:left="360"/>
         <w:rPr>
           <w:rFonts w:ascii="Arial" w:hAnsi="Arial" w:cs="Arial"/>
           <w:b/>
@@ -5268,28 +5736,19 @@
           <w:sz w:val="24"/>
           <w:szCs w:val="24"/>
         </w:rPr>
-        <w:t>LIMA, H. (2017).</w:t>
-      </w:r>
-      <w:r>
-        <w:rPr>
-          <w:rFonts w:ascii="Arial" w:hAnsi="Arial" w:cs="Arial"/>
-          <w:b/>
-          <w:noProof/>
-          <w:sz w:val="24"/>
-          <w:szCs w:val="24"/>
-        </w:rPr>
-        <w:t xml:space="preserve"> </w:t>
-      </w:r>
-      <w:r>
-        <w:rPr>
-          <w:rFonts w:ascii="Arial" w:hAnsi="Arial" w:cs="Arial"/>
-          <w:b/>
+        <w:t xml:space="preserve">Lima, H. (2017). </w:t>
+      </w:r>
+      <w:r>
+        <w:rPr>
+          <w:rFonts w:ascii="Arial" w:hAnsi="Arial" w:cs="Arial"/>
+          <w:b/>
+          <w:i/>
           <w:iCs/>
           <w:noProof/>
           <w:sz w:val="24"/>
           <w:szCs w:val="24"/>
         </w:rPr>
-        <w:t>A importância da comunicação nas organizações</w:t>
+        <w:t>A Importância da Comunicação nas Organizações</w:t>
       </w:r>
       <w:r>
         <w:rPr>
@@ -5308,17 +5767,20 @@
           <w:sz w:val="24"/>
           <w:szCs w:val="24"/>
         </w:rPr>
-        <w:t xml:space="preserve"> Acesso em 31 de 03 de 2019, disponível em </w:t>
-      </w:r>
-      <w:r>
+        <w:t xml:space="preserve"> Acesso em 31 de 03 de 2019, disponível em Endomarketing.tv: https://endomarketing.tv/importancia-da-comunicacao-nas-organizacoes/#.XKD315hKiM9</w:t>
+      </w:r>
+    </w:p>
+    <w:p>
+      <w:pPr>
+        <w:pStyle w:val="Bibliografia"/>
+        <w:ind w:left="720" w:hanging="720"/>
         <w:rPr>
           <w:rFonts w:ascii="Arial" w:hAnsi="Arial" w:cs="Arial"/>
           <w:noProof/>
           <w:sz w:val="24"/>
           <w:szCs w:val="24"/>
         </w:rPr>
-        <w:t>ENDOMARKETING.TV</w:t>
-      </w:r>
+      </w:pPr>
       <w:r>
         <w:rPr>
           <w:rFonts w:ascii="Arial" w:hAnsi="Arial" w:cs="Arial"/>
@@ -5326,31 +5788,65 @@
           <w:sz w:val="24"/>
           <w:szCs w:val="24"/>
         </w:rPr>
-        <w:t>: https://endomarketing.tv/importancia-da-comunicacao-nas-organizacoes/#.XKD315hKiM9</w:t>
-      </w:r>
-    </w:p>
-    <w:p>
-      <w:pPr>
-        <w:pStyle w:val="PargrafodaLista"/>
-        <w:ind w:left="360"/>
-        <w:rPr>
-          <w:rFonts w:ascii="Arial" w:hAnsi="Arial" w:cs="Arial"/>
-          <w:b/>
-          <w:sz w:val="24"/>
-          <w:szCs w:val="24"/>
-        </w:rPr>
-      </w:pPr>
-      <w:r>
-        <w:rPr>
-          <w:rFonts w:ascii="Arial" w:hAnsi="Arial" w:cs="Arial"/>
-          <w:sz w:val="24"/>
-          <w:szCs w:val="24"/>
-        </w:rPr>
+        <w:t>Rato, J. C. (Setembro de 2016).</w:t>
+      </w:r>
+      <w:r>
+        <w:rPr>
+          <w:rFonts w:ascii="Arial" w:hAnsi="Arial" w:cs="Arial"/>
+          <w:b/>
+          <w:noProof/>
+          <w:sz w:val="24"/>
+          <w:szCs w:val="24"/>
+        </w:rPr>
+        <w:t xml:space="preserve"> </w:t>
+      </w:r>
+      <w:r>
+        <w:rPr>
+          <w:rFonts w:ascii="Arial" w:hAnsi="Arial" w:cs="Arial"/>
+          <w:b/>
+          <w:i/>
+          <w:iCs/>
+          <w:noProof/>
+          <w:sz w:val="24"/>
+          <w:szCs w:val="24"/>
+        </w:rPr>
+        <w:t>Conversação Homem-máquina</w:t>
+      </w:r>
+      <w:r>
+        <w:rPr>
+          <w:rFonts w:ascii="Arial" w:hAnsi="Arial" w:cs="Arial"/>
+          <w:i/>
+          <w:iCs/>
+          <w:noProof/>
+          <w:sz w:val="24"/>
+          <w:szCs w:val="24"/>
+        </w:rPr>
+        <w:t>.</w:t>
+      </w:r>
+      <w:r>
+        <w:rPr>
+          <w:rFonts w:ascii="Arial" w:hAnsi="Arial" w:cs="Arial"/>
+          <w:noProof/>
+          <w:sz w:val="24"/>
+          <w:szCs w:val="24"/>
+        </w:rPr>
+        <w:t xml:space="preserve"> Acesso em 01 de 04 de 2019, disponível em IC Online: https://iconline.ipleiria.pt/bitstream/10400.8/2375/1/jo%C3%A3o%20Rato-Mestrado%20em%20Eng.Inform%C3%A1tica-Computa%C3%A7%C3%A3o%20M%C3%B3vel.pdf</w:t>
+      </w:r>
+    </w:p>
+    <w:p>
+      <w:r>
         <w:fldChar w:fldCharType="end"/>
       </w:r>
     </w:p>
     <w:sdt>
       <w:sdtPr>
+        <w:rPr>
+          <w:rFonts w:asciiTheme="minorHAnsi" w:eastAsiaTheme="minorHAnsi" w:hAnsiTheme="minorHAnsi" w:cstheme="minorBidi"/>
+          <w:color w:val="auto"/>
+          <w:sz w:val="22"/>
+          <w:szCs w:val="22"/>
+          <w:lang w:eastAsia="en-US"/>
+        </w:rPr>
         <w:id w:val="-1669855057"/>
         <w:docPartObj>
           <w:docPartGallery w:val="Bibliographies"/>
@@ -5359,13 +5855,8 @@
       </w:sdtPr>
       <w:sdtEndPr>
         <w:rPr>
-          <w:rFonts w:asciiTheme="minorHAnsi" w:eastAsiaTheme="minorHAnsi" w:hAnsiTheme="minorHAnsi" w:cstheme="minorBidi"/>
           <w:b/>
           <w:bCs/>
-          <w:color w:val="auto"/>
-          <w:sz w:val="22"/>
-          <w:szCs w:val="22"/>
-          <w:lang w:eastAsia="en-US"/>
         </w:rPr>
       </w:sdtEndPr>
       <w:sdtContent>
@@ -6654,6 +7145,18 @@
       </w:tblCellMar>
     </w:tblPr>
   </w:style>
+  <w:style w:type="character" w:styleId="Hyperlink">
+    <w:name w:val="Hyperlink"/>
+    <w:basedOn w:val="Fontepargpadro"/>
+    <w:uiPriority w:val="99"/>
+    <w:semiHidden/>
+    <w:unhideWhenUsed/>
+    <w:rsid w:val="00807929"/>
+    <w:rPr>
+      <w:color w:val="0000FF"/>
+      <w:u w:val="single"/>
+    </w:rPr>
+  </w:style>
 </w:styles>
 </file>
 
@@ -6921,6 +7424,31 @@
 <file path=customXml/item1.xml><?xml version="1.0" encoding="utf-8"?>
 <b:Sources xmlns:b="http://schemas.openxmlformats.org/officeDocument/2006/bibliography" xmlns="http://schemas.openxmlformats.org/officeDocument/2006/bibliography" SelectedStyle="\APASixthEditionOfficeOnline.xsl" StyleName="APA" Version="6">
   <b:Source>
+    <b:Tag>Rat16</b:Tag>
+    <b:SourceType>InternetSite</b:SourceType>
+    <b:Guid>{A6A6B80C-F8E1-4DC2-AADE-8E5FEB5DD82F}</b:Guid>
+    <b:Title>Conversação Homem-máquina.</b:Title>
+    <b:Year>2016</b:Year>
+    <b:InternetSiteTitle>IC Online</b:InternetSiteTitle>
+    <b:Month>Setembro</b:Month>
+    <b:URL>https://iconline.ipleiria.pt/bitstream/10400.8/2375/1/jo%C3%A3o%20Rato-Mestrado%20em%20Eng.Inform%C3%A1tica-Computa%C3%A7%C3%A3o%20M%C3%B3vel.pdf</b:URL>
+    <b:YearAccessed>2019</b:YearAccessed>
+    <b:MonthAccessed>04</b:MonthAccessed>
+    <b:DayAccessed>01</b:DayAccessed>
+    <b:Author>
+      <b:Author>
+        <b:NameList>
+          <b:Person>
+            <b:Last>Rato</b:Last>
+            <b:Middle>Cordeiro</b:Middle>
+            <b:First>João</b:First>
+          </b:Person>
+        </b:NameList>
+      </b:Author>
+    </b:Author>
+    <b:RefOrder>1</b:RefOrder>
+  </b:Source>
+  <b:Source>
     <b:Tag>Lim19</b:Tag>
     <b:SourceType>InternetSite</b:SourceType>
     <b:Guid>{0B2A9369-5D48-4036-8CC5-ED88BCAD966B}</b:Guid>
@@ -6943,38 +7471,11 @@
     <b:DayAccessed>31</b:DayAccessed>
     <b:RefOrder>2</b:RefOrder>
   </b:Source>
-  <b:Source>
-    <b:Tag>Sil18</b:Tag>
-    <b:SourceType>JournalArticle</b:SourceType>
-    <b:Guid>{9A693B14-B7BF-4829-B92C-67046E9C39DB}</b:Guid>
-    <b:Title>Python: História e Ascendência</b:Title>
-    <b:Year>2018</b:Year>
-    <b:Month>02</b:Month>
-    <b:URL>https://www.revista-programar.info/artigos/python-historia-e-ascendencia/#more-5612</b:URL>
-    <b:JournalName>Revista PROGRAMAR</b:JournalName>
-    <b:Pages>96</b:Pages>
-    <b:Author>
-      <b:Author>
-        <b:NameList>
-          <b:Person>
-            <b:Last>Silva</b:Last>
-            <b:Middle>Morais</b:Middle>
-            <b:First>Danilo</b:First>
-          </b:Person>
-        </b:NameList>
-      </b:Author>
-    </b:Author>
-    <b:Issue>59</b:Issue>
-    <b:YearAccessed>2019</b:YearAccessed>
-    <b:MonthAccessed>03</b:MonthAccessed>
-    <b:DayAccessed>31</b:DayAccessed>
-    <b:RefOrder>1</b:RefOrder>
-  </b:Source>
 </b:Sources>
 </file>
 
 <file path=customXml/itemProps1.xml><?xml version="1.0" encoding="utf-8"?>
-<ds:datastoreItem xmlns:ds="http://schemas.openxmlformats.org/officeDocument/2006/customXml" ds:itemID="{84DFEE75-88AC-47CE-A5D7-97D68F3F685E}">
+<ds:datastoreItem xmlns:ds="http://schemas.openxmlformats.org/officeDocument/2006/customXml" ds:itemID="{392AFDD0-841E-4BD3-A558-7A1B8DA3E5EC}">
   <ds:schemaRefs>
     <ds:schemaRef ds:uri="http://schemas.openxmlformats.org/officeDocument/2006/bibliography"/>
   </ds:schemaRefs>

</xml_diff>